<commit_message>
amend format of generated data X.rds
</commit_message>
<xml_diff>
--- a/pseudocode/supplementary (1).docx
+++ b/pseudocode/supplementary (1).docx
@@ -23,16 +23,6 @@
     </w:p>
     <w:p>
       <w:pPr>
-        <w:rPr>
-          <w:rFonts w:ascii="Times New Roman" w:hAnsi="Times New Roman" w:cs="Times New Roman"/>
-          <w:b/>
-          <w:sz w:val="22"/>
-          <w:szCs w:val="22"/>
-        </w:rPr>
-      </w:pPr>
-    </w:p>
-    <w:p>
-      <w:pPr>
         <w:pStyle w:val="Heading1"/>
         <w:rPr>
           <w:rFonts w:ascii="Times New Roman" w:eastAsia="Calibri" w:hAnsi="Times New Roman" w:cs="Times New Roman"/>
@@ -68,6 +58,8 @@
         </w:rPr>
         <w:t xml:space="preserve"> notes</w:t>
       </w:r>
+      <w:bookmarkStart w:id="0" w:name="_GoBack"/>
+      <w:bookmarkEnd w:id="0"/>
     </w:p>
     <w:p>
       <w:pPr>
@@ -118,12 +110,14 @@
         </w:rPr>
         <w:t xml:space="preserve"> </w:t>
       </w:r>
+      <w:proofErr w:type="spellStart"/>
       <w:r>
         <w:rPr>
           <w:rFonts w:ascii="Times New Roman" w:eastAsia="Calibri" w:hAnsi="Times New Roman" w:cs="Times New Roman"/>
         </w:rPr>
         <w:t>CrossICC</w:t>
       </w:r>
+      <w:proofErr w:type="spellEnd"/>
       <w:r>
         <w:rPr>
           <w:rFonts w:ascii="Times New Roman" w:hAnsi="Times New Roman" w:cs="Times New Roman"/>
@@ -160,8 +154,18 @@
           <w:sz w:val="22"/>
           <w:szCs w:val="22"/>
         </w:rPr>
-        <w:t xml:space="preserve"> CrossICC</w:t>
-      </w:r>
+        <w:t xml:space="preserve"> </w:t>
+      </w:r>
+      <w:proofErr w:type="spellStart"/>
+      <w:r>
+        <w:rPr>
+          <w:rFonts w:ascii="Times New Roman" w:hAnsi="Times New Roman" w:cs="Times New Roman"/>
+          <w:sz w:val="22"/>
+          <w:szCs w:val="22"/>
+        </w:rPr>
+        <w:t>CrossICC</w:t>
+      </w:r>
+      <w:proofErr w:type="spellEnd"/>
     </w:p>
     <w:p>
       <w:pPr>
@@ -337,8 +341,6 @@
           <m:t>}</m:t>
         </m:r>
       </m:oMath>
-      <w:bookmarkStart w:id="0" w:name="_GoBack"/>
-      <w:bookmarkEnd w:id="0"/>
     </w:p>
     <w:p>
       <w:pPr>
@@ -3172,7 +3174,6 @@
           <w:sz w:val="22"/>
           <w:szCs w:val="22"/>
         </w:rPr>
-        <w:lastRenderedPageBreak/>
         <w:t xml:space="preserve">        </w:t>
       </w:r>
       <m:oMath>
@@ -3382,7 +3383,16 @@
           <w:sz w:val="22"/>
           <w:szCs w:val="22"/>
         </w:rPr>
-        <w:t xml:space="preserve"> also known as MDEG</w:t>
+        <w:t xml:space="preserve"> also known as </w:t>
+      </w:r>
+      <w:r>
+        <w:rPr>
+          <w:rFonts w:ascii="Times New Roman" w:hAnsi="Times New Roman" w:cs="Times New Roman"/>
+          <w:sz w:val="22"/>
+          <w:szCs w:val="22"/>
+        </w:rPr>
+        <w:lastRenderedPageBreak/>
+        <w:t>MDEG</w:t>
       </w:r>
     </w:p>
     <w:p>
@@ -3822,7 +3832,21 @@
         <w:rPr>
           <w:rFonts w:ascii="Times New Roman" w:hAnsi="Times New Roman" w:cs="Times New Roman"/>
         </w:rPr>
-        <w:t xml:space="preserve">In CrossICC, </w:t>
+        <w:t xml:space="preserve">In </w:t>
+      </w:r>
+      <w:proofErr w:type="spellStart"/>
+      <w:r>
+        <w:rPr>
+          <w:rFonts w:ascii="Times New Roman" w:hAnsi="Times New Roman" w:cs="Times New Roman"/>
+        </w:rPr>
+        <w:t>CrossICC</w:t>
+      </w:r>
+      <w:proofErr w:type="spellEnd"/>
+      <w:r>
+        <w:rPr>
+          <w:rFonts w:ascii="Times New Roman" w:hAnsi="Times New Roman" w:cs="Times New Roman"/>
+        </w:rPr>
+        <w:t xml:space="preserve">, </w:t>
       </w:r>
       <w:r>
         <w:rPr>
@@ -3902,7 +3926,21 @@
         <w:rPr>
           <w:rFonts w:ascii="Times New Roman" w:hAnsi="Times New Roman" w:cs="Times New Roman"/>
         </w:rPr>
-        <w:t xml:space="preserve"> or features present in all platform were kept and MergeMaid were applied to remove low stability/ reliability ones. </w:t>
+        <w:t xml:space="preserve"> or features present in all platform were kept and </w:t>
+      </w:r>
+      <w:proofErr w:type="spellStart"/>
+      <w:r>
+        <w:rPr>
+          <w:rFonts w:ascii="Times New Roman" w:hAnsi="Times New Roman" w:cs="Times New Roman"/>
+        </w:rPr>
+        <w:t>MergeMaid</w:t>
+      </w:r>
+      <w:proofErr w:type="spellEnd"/>
+      <w:r>
+        <w:rPr>
+          <w:rFonts w:ascii="Times New Roman" w:hAnsi="Times New Roman" w:cs="Times New Roman"/>
+        </w:rPr>
+        <w:t xml:space="preserve"> were applied to remove low stability/ reliability ones. </w:t>
       </w:r>
       <w:r>
         <w:rPr>
@@ -4014,6 +4052,7 @@
           <w:rFonts w:ascii="Times New Roman" w:hAnsi="Times New Roman" w:cs="Times New Roman"/>
         </w:rPr>
       </w:pPr>
+      <w:proofErr w:type="gramStart"/>
       <w:r>
         <w:rPr>
           <w:rFonts w:ascii="Times New Roman" w:hAnsi="Times New Roman" w:cs="Times New Roman"/>
@@ -4026,7 +4065,15 @@
           <w:rFonts w:ascii="Times New Roman" w:hAnsi="Times New Roman" w:cs="Times New Roman"/>
           <w:b/>
         </w:rPr>
-        <w:t xml:space="preserve">Get </w:t>
+        <w:t>Get</w:t>
+      </w:r>
+      <w:proofErr w:type="gramEnd"/>
+      <w:r>
+        <w:rPr>
+          <w:rFonts w:ascii="Times New Roman" w:hAnsi="Times New Roman" w:cs="Times New Roman"/>
+          <w:b/>
+        </w:rPr>
+        <w:t xml:space="preserve"> </w:t>
       </w:r>
       <w:r>
         <w:rPr>
@@ -4320,7 +4367,25 @@
           <w:sz w:val="22"/>
           <w:szCs w:val="22"/>
         </w:rPr>
-        <w:t>To biologically characterize each patient of the cancer subtypes, a single sample gene set enrichment analysis (ssGSEA) algorithm was implemented</w:t>
+        <w:t>To biologically characterize each patient of the cancer subtypes, a single sample gene set enrichment analysis (</w:t>
+      </w:r>
+      <w:proofErr w:type="spellStart"/>
+      <w:r>
+        <w:rPr>
+          <w:rFonts w:ascii="Times New Roman" w:hAnsi="Times New Roman" w:cs="Times New Roman"/>
+          <w:sz w:val="22"/>
+          <w:szCs w:val="22"/>
+        </w:rPr>
+        <w:t>ssGSEA</w:t>
+      </w:r>
+      <w:proofErr w:type="spellEnd"/>
+      <w:r>
+        <w:rPr>
+          <w:rFonts w:ascii="Times New Roman" w:hAnsi="Times New Roman" w:cs="Times New Roman"/>
+          <w:sz w:val="22"/>
+          <w:szCs w:val="22"/>
+        </w:rPr>
+        <w:t>) algorithm was implemented</w:t>
       </w:r>
       <w:ins w:id="2" w:author="Zhao Qi" w:date="2018-08-06T17:36:00Z">
         <w:r>
@@ -4385,7 +4450,25 @@
           <w:sz w:val="22"/>
           <w:szCs w:val="22"/>
         </w:rPr>
-        <w:t>. ssGSEA will calculate the enrichment score of the biological pathways in each single sample. The details of algorithm are as follows:</w:t>
+        <w:t xml:space="preserve">. </w:t>
+      </w:r>
+      <w:proofErr w:type="spellStart"/>
+      <w:r>
+        <w:rPr>
+          <w:rFonts w:ascii="Times New Roman" w:hAnsi="Times New Roman" w:cs="Times New Roman"/>
+          <w:sz w:val="22"/>
+          <w:szCs w:val="22"/>
+        </w:rPr>
+        <w:t>ssGSEA</w:t>
+      </w:r>
+      <w:proofErr w:type="spellEnd"/>
+      <w:r>
+        <w:rPr>
+          <w:rFonts w:ascii="Times New Roman" w:hAnsi="Times New Roman" w:cs="Times New Roman"/>
+          <w:sz w:val="22"/>
+          <w:szCs w:val="22"/>
+        </w:rPr>
+        <w:t xml:space="preserve"> will calculate the enrichment score of the biological pathways in each single sample. The details of algorithm are as follows:</w:t>
       </w:r>
     </w:p>
     <w:p>
@@ -4404,7 +4487,6 @@
           <w:sz w:val="22"/>
           <w:szCs w:val="22"/>
         </w:rPr>
-        <w:lastRenderedPageBreak/>
         <w:t xml:space="preserve">The </w:t>
       </w:r>
       <w:r>
@@ -4481,7 +4563,16 @@
           <w:sz w:val="22"/>
           <w:szCs w:val="22"/>
         </w:rPr>
-        <w:t xml:space="preserve"> was used to replace the expression value, and then a weighted value </w:t>
+        <w:t xml:space="preserve"> was used to replace the expression value, and then a </w:t>
+      </w:r>
+      <w:r>
+        <w:rPr>
+          <w:rFonts w:ascii="Times New Roman" w:eastAsia="MS ??" w:hAnsi="Times New Roman" w:cs="Times New Roman"/>
+          <w:sz w:val="22"/>
+          <w:szCs w:val="22"/>
+        </w:rPr>
+        <w:lastRenderedPageBreak/>
+        <w:t xml:space="preserve">weighted value </w:t>
       </w:r>
       <m:oMath>
         <m:sSub>
@@ -4918,6 +5009,7 @@
                 </m:ctrlPr>
               </m:naryPr>
               <m:sub>
+                <w:proofErr w:type="spellStart"/>
                 <m:r>
                   <m:rPr>
                     <m:nor/>
@@ -4929,6 +5021,7 @@
                   </w:rPr>
                   <m:t>gϵG</m:t>
                 </m:r>
+                <w:proofErr w:type="spellEnd"/>
               </m:sub>
               <m:sup/>
               <m:e>
@@ -5091,6 +5184,7 @@
                 </m:ctrlPr>
               </m:naryPr>
               <m:sub>
+                <w:proofErr w:type="spellStart"/>
                 <m:r>
                   <m:rPr>
                     <m:nor/>
@@ -5102,6 +5196,7 @@
                   </w:rPr>
                   <m:t>gϵNG</m:t>
                 </m:r>
+                <w:proofErr w:type="spellEnd"/>
               </m:sub>
               <m:sup/>
               <m:e>
@@ -5213,7 +5308,25 @@
           <w:sz w:val="22"/>
           <w:szCs w:val="22"/>
         </w:rPr>
-        <w:t>genes in gene set G , |NG| is the number of the genes not in gene set G).</w:t>
+        <w:t xml:space="preserve">genes in gene set </w:t>
+      </w:r>
+      <w:proofErr w:type="gramStart"/>
+      <w:r>
+        <w:rPr>
+          <w:rFonts w:ascii="Times New Roman" w:eastAsia="MS ??" w:hAnsi="Times New Roman" w:cs="Times New Roman"/>
+          <w:sz w:val="22"/>
+          <w:szCs w:val="22"/>
+        </w:rPr>
+        <w:t>G ,</w:t>
+      </w:r>
+      <w:proofErr w:type="gramEnd"/>
+      <w:r>
+        <w:rPr>
+          <w:rFonts w:ascii="Times New Roman" w:eastAsia="MS ??" w:hAnsi="Times New Roman" w:cs="Times New Roman"/>
+          <w:sz w:val="22"/>
+          <w:szCs w:val="22"/>
+        </w:rPr>
+        <w:t xml:space="preserve"> |NG| is the number of the genes not in gene set G).</w:t>
       </w:r>
     </w:p>
     <w:p>
@@ -5470,7 +5583,6 @@
           <w:rFonts w:ascii="Times New Roman" w:hAnsi="Times New Roman" w:cs="Times New Roman" w:hint="eastAsia"/>
           <w:noProof/>
         </w:rPr>
-        <w:lastRenderedPageBreak/>
         <w:drawing>
           <wp:inline distT="0" distB="0" distL="0" distR="0" wp14:anchorId="337E5A8E" wp14:editId="6D977822">
             <wp:extent cx="5540514" cy="3166008"/>
@@ -5532,6 +5644,7 @@
           <w:rFonts w:ascii="Times New Roman" w:hAnsi="Times New Roman" w:cs="Times New Roman" w:hint="eastAsia"/>
           <w:b/>
         </w:rPr>
+        <w:lastRenderedPageBreak/>
         <w:t>Figure S.</w:t>
       </w:r>
       <w:r>

</xml_diff>